<commit_message>
Proposta de coleta de lixo e seus ciclo atualizada
proposta sobre os ciclos de vida e de produçao
</commit_message>
<xml_diff>
--- a/Documentação/PropostaSIColetaLixo.docx
+++ b/Documentação/PropostaSIColetaLixo.docx
@@ -9,13 +9,21 @@
     </w:p>
     <w:p>
       <w:r>
-        <w:t>O Modelo Scrum pois e o que melhor se adapta ao que o cliente quer começamos levantando os requisitos para o projeto e o que será a presentado ao cliente depois vemos qual fazer primeiro e já entra em fase de preparação do produto para ser entregue ao cliente, depois</w:t>
+        <w:t xml:space="preserve">O Modelo Scrum pois e o que melhor se adapta ao que o cliente quer começamos levantando os requisitos para o projeto e o que será a presentado ao cliente depois vemos qual fazer primeiro e já entra em fase de preparação do produto para ser entregue ao cliente, depois de terminar o processo de produção do que foi solicitado é entregue ao cliente ele fala se gostou e se quer alguma mudança se não houver mudanças passamos para o próximo projeto e assim suscetivelmente </w:t>
+      </w:r>
+    </w:p>
+    <w:p/>
+    <w:p>
+      <w:r>
+        <w:t>SCRUM (método ágil) poderia ser aplicado ao projeto?</w:t>
+      </w:r>
+    </w:p>
+    <w:p>
+      <w:r>
+        <w:t xml:space="preserve">Sim pois ele se adapta melhor ao que o cliente pediu que é visualizar ao rápido um projeto já ser entregue rápido para ele conseguir já ir vendo com esta indo o projeto </w:t>
       </w:r>
       <w:bookmarkStart w:id="0" w:name="_GoBack"/>
       <w:bookmarkEnd w:id="0"/>
-      <w:r>
-        <w:t xml:space="preserve"> de terminar o processo de produção do que foi solicitado é entregue ao cliente ele fala se gostou e se quer alguma mudança se não houver mudanças passamos para o próximo projeto e assim suscetivelmente </w:t>
-      </w:r>
     </w:p>
     <w:sectPr>
       <w:pgSz w:w="11906" w:h="16838"/>

</xml_diff>

<commit_message>
Proposta de coleta de lixo e seus cliclos de vida
ciclos de vida e o funcionamento do projeto e o funcionamento da equipe
</commit_message>
<xml_diff>
--- a/Documentação/PropostaSIColetaLixo.docx
+++ b/Documentação/PropostaSIColetaLixo.docx
@@ -22,9 +22,29 @@
       <w:r>
         <w:t xml:space="preserve">Sim pois ele se adapta melhor ao que o cliente pediu que é visualizar ao rápido um projeto já ser entregue rápido para ele conseguir já ir vendo com esta indo o projeto </w:t>
       </w:r>
+    </w:p>
+    <w:p/>
+    <w:p>
+      <w:r>
+        <w:t>Como você organizaria a equipe de projeto?</w:t>
+      </w:r>
+    </w:p>
+    <w:p>
+      <w:r>
+        <w:t>Teria um gestor de projetos(Scrum Master)que iria gerenciar o projeto e falar com o cliente para saber quais a exigências dele o que ele quer para o projeto definir o tempo para fazer cada coisa e também uma equipe de desenvolvimento(</w:t>
+      </w:r>
+      <w:proofErr w:type="spellStart"/>
+      <w:r>
+        <w:t>Dev</w:t>
+      </w:r>
+      <w:proofErr w:type="spellEnd"/>
+      <w:r>
+        <w:t xml:space="preserve"> Team)que com um grupo de pessoas boas em cada área para fazer com que o projeto saia no tempo em que foi acertado com o cliente</w:t>
+      </w:r>
       <w:bookmarkStart w:id="0" w:name="_GoBack"/>
       <w:bookmarkEnd w:id="0"/>
     </w:p>
+    <w:p/>
     <w:sectPr>
       <w:pgSz w:w="11906" w:h="16838"/>
       <w:pgMar w:top="1417" w:right="1701" w:bottom="1417" w:left="1701" w:header="708" w:footer="708" w:gutter="0"/>

</xml_diff>